<commit_message>
ClientName and ClientDesignnation added
</commit_message>
<xml_diff>
--- a/docs/Apptware - - MSA -2025.docx
+++ b/docs/Apptware - - MSA -2025.docx
@@ -32,27 +32,7 @@
           <w:sz w:val="28"/>
           <w:szCs w:val="28"/>
         </w:rPr>
-        <w:t xml:space="preserve">MASTER SERVICES AGREEMENT </w:t>
-      </w:r>
-      <w:proofErr w:type="gramStart"/>
-      <w:r>
-        <w:rPr>
-          <w:rFonts w:ascii="Roboto Condensed" w:eastAsia="Roboto Condensed" w:hAnsi="Roboto Condensed" w:cs="Roboto Condensed"/>
-          <w:b/>
-          <w:sz w:val="28"/>
-          <w:szCs w:val="28"/>
-        </w:rPr>
-        <w:t>( MSA</w:t>
-      </w:r>
-      <w:proofErr w:type="gramEnd"/>
-      <w:r>
-        <w:rPr>
-          <w:rFonts w:ascii="Roboto Condensed" w:eastAsia="Roboto Condensed" w:hAnsi="Roboto Condensed" w:cs="Roboto Condensed"/>
-          <w:b/>
-          <w:sz w:val="28"/>
-          <w:szCs w:val="28"/>
-        </w:rPr>
-        <w:t>)</w:t>
+        <w:t>MASTER SERVICES AGREEMENT ( MSA)</w:t>
       </w:r>
     </w:p>
     <w:p>
@@ -192,18 +172,8 @@
           <w:sz w:val="24"/>
           <w:szCs w:val="24"/>
         </w:rPr>
-        <w:t xml:space="preserve"> (hereinafter referred to as “Company” which expression shall, unless repugnant to the context or meaning hereof, include its successors in interest and permitted assigns) of the First </w:t>
-      </w:r>
-      <w:proofErr w:type="gramStart"/>
-      <w:r>
-        <w:rPr>
-          <w:rFonts w:ascii="Roboto Condensed" w:eastAsia="Roboto Condensed" w:hAnsi="Roboto Condensed" w:cs="Roboto Condensed"/>
-          <w:sz w:val="24"/>
-          <w:szCs w:val="24"/>
-        </w:rPr>
-        <w:t>Part;</w:t>
-      </w:r>
-      <w:proofErr w:type="gramEnd"/>
+        <w:t xml:space="preserve"> (hereinafter referred to as “Company” which expression shall, unless repugnant to the context or meaning hereof, include its successors in interest and permitted assigns) of the First Part;</w:t>
+      </w:r>
     </w:p>
     <w:p>
       <w:pPr>
@@ -257,7 +227,23 @@
           <w:sz w:val="24"/>
           <w:szCs w:val="24"/>
         </w:rPr>
-        <w:t>companyName</w:t>
+        <w:t>company</w:t>
+      </w:r>
+      <w:r>
+        <w:rPr>
+          <w:rFonts w:ascii="Roboto Condensed" w:eastAsia="Roboto Condensed" w:hAnsi="Roboto Condensed" w:cs="Roboto Condensed"/>
+          <w:sz w:val="24"/>
+          <w:szCs w:val="24"/>
+        </w:rPr>
+        <w:t>Full</w:t>
+      </w:r>
+      <w:r>
+        <w:rPr>
+          <w:rFonts w:ascii="Roboto Condensed" w:eastAsia="Roboto Condensed" w:hAnsi="Roboto Condensed" w:cs="Roboto Condensed"/>
+          <w:sz w:val="24"/>
+          <w:szCs w:val="24"/>
+        </w:rPr>
+        <w:t>Name</w:t>
       </w:r>
       <w:proofErr w:type="spellEnd"/>
       <w:r>
@@ -274,25 +260,7 @@
           <w:sz w:val="24"/>
           <w:szCs w:val="24"/>
         </w:rPr>
-        <w:t xml:space="preserve"> having its principal/ </w:t>
-      </w:r>
-      <w:proofErr w:type="gramStart"/>
-      <w:r>
-        <w:rPr>
-          <w:rFonts w:ascii="Roboto Condensed" w:eastAsia="Roboto Condensed" w:hAnsi="Roboto Condensed" w:cs="Roboto Condensed"/>
-          <w:sz w:val="24"/>
-          <w:szCs w:val="24"/>
-        </w:rPr>
-        <w:t>registered  address</w:t>
-      </w:r>
-      <w:proofErr w:type="gramEnd"/>
-      <w:r>
-        <w:rPr>
-          <w:rFonts w:ascii="Roboto Condensed" w:eastAsia="Roboto Condensed" w:hAnsi="Roboto Condensed" w:cs="Roboto Condensed"/>
-          <w:sz w:val="24"/>
-          <w:szCs w:val="24"/>
-        </w:rPr>
-        <w:t xml:space="preserve"> at </w:t>
+        <w:t xml:space="preserve"> having its principal/ registered  address at </w:t>
       </w:r>
       <w:r>
         <w:rPr>
@@ -364,25 +332,7 @@
           <w:sz w:val="24"/>
           <w:szCs w:val="24"/>
         </w:rPr>
-        <w:t xml:space="preserve"> In consideration of the covenants contained herein, and for other good and valuable </w:t>
-      </w:r>
-      <w:proofErr w:type="gramStart"/>
-      <w:r>
-        <w:rPr>
-          <w:rFonts w:ascii="Roboto Condensed" w:eastAsia="Roboto Condensed" w:hAnsi="Roboto Condensed" w:cs="Roboto Condensed"/>
-          <w:sz w:val="24"/>
-          <w:szCs w:val="24"/>
-        </w:rPr>
-        <w:t>consideration</w:t>
-      </w:r>
-      <w:proofErr w:type="gramEnd"/>
-      <w:r>
-        <w:rPr>
-          <w:rFonts w:ascii="Roboto Condensed" w:eastAsia="Roboto Condensed" w:hAnsi="Roboto Condensed" w:cs="Roboto Condensed"/>
-          <w:sz w:val="24"/>
-          <w:szCs w:val="24"/>
-        </w:rPr>
-        <w:t>, the receipt and sufficiency of which are hereby acknowledged, both the Parties hereby agree as follows:</w:t>
+        <w:t xml:space="preserve"> In consideration of the covenants contained herein, and for other good and valuable consideration, the receipt and sufficiency of which are hereby acknowledged, both the Parties hereby agree as follows:</w:t>
       </w:r>
     </w:p>
     <w:p>
@@ -585,25 +535,7 @@
           <w:sz w:val="24"/>
           <w:szCs w:val="24"/>
         </w:rPr>
-        <w:t xml:space="preserve">The Client will have the right to retain the worldwide, perpetual right, title and interest in and to all tangible and intangible deliverables, including but not limited to, documents, source code or drawings, developed by Company </w:t>
-      </w:r>
-      <w:proofErr w:type="gramStart"/>
-      <w:r>
-        <w:rPr>
-          <w:rFonts w:ascii="Roboto Condensed" w:eastAsia="Roboto Condensed" w:hAnsi="Roboto Condensed" w:cs="Roboto Condensed"/>
-          <w:sz w:val="24"/>
-          <w:szCs w:val="24"/>
-        </w:rPr>
-        <w:t>in the course of</w:t>
-      </w:r>
-      <w:proofErr w:type="gramEnd"/>
-      <w:r>
-        <w:rPr>
-          <w:rFonts w:ascii="Roboto Condensed" w:eastAsia="Roboto Condensed" w:hAnsi="Roboto Condensed" w:cs="Roboto Condensed"/>
-          <w:sz w:val="24"/>
-          <w:szCs w:val="24"/>
-        </w:rPr>
-        <w:t xml:space="preserve"> meeting its obligations as described under the terms of this Agreement (the “Tangible Deliverables”).   </w:t>
+        <w:t xml:space="preserve">The Client will have the right to retain the worldwide, perpetual right, title and interest in and to all tangible and intangible deliverables, including but not limited to, documents, source code or drawings, developed by Company in the course of meeting its obligations as described under the terms of this Agreement (the “Tangible Deliverables”).   </w:t>
       </w:r>
     </w:p>
     <w:p>
@@ -630,25 +562,7 @@
           <w:sz w:val="24"/>
           <w:szCs w:val="24"/>
         </w:rPr>
-        <w:t xml:space="preserve">The Company hereby agrees that, upon their creation, all materials, including all inventions, it shall develop, in whole or in part, solely or jointly with others, whether or not during normal working hours, resulting from the tasks assigned to the Company by the Client under this Agreement, and all intermediate and partial versions thereof, including all copies of same, in whatever medium fixed or embodied (the “Work Product”), shall be the sole property and Confidential Information of the Client.  Work Product shall include, but not be limited to, code, data, reports, schematics, research, flow charts, notes, outlines, formulae, processes, algorithms and the like created in connection therewith, </w:t>
-      </w:r>
-      <w:proofErr w:type="gramStart"/>
-      <w:r>
-        <w:rPr>
-          <w:rFonts w:ascii="Roboto Condensed" w:eastAsia="Roboto Condensed" w:hAnsi="Roboto Condensed" w:cs="Roboto Condensed"/>
-          <w:sz w:val="24"/>
-          <w:szCs w:val="24"/>
-        </w:rPr>
-        <w:t>whether or not</w:t>
-      </w:r>
-      <w:proofErr w:type="gramEnd"/>
-      <w:r>
-        <w:rPr>
-          <w:rFonts w:ascii="Roboto Condensed" w:eastAsia="Roboto Condensed" w:hAnsi="Roboto Condensed" w:cs="Roboto Condensed"/>
-          <w:sz w:val="24"/>
-          <w:szCs w:val="24"/>
-        </w:rPr>
-        <w:t xml:space="preserve"> protected by copyright, patent, trademark law, or any similar intellectual property law.  The Company shall fully document and promptly communicate to the Client all Work Products created by the Company.  Within the meaning of the Indian Copyright Act of ,1957, all copyrightable aspects of the Work Product shall be considered “works made for hire,” the Client shall be deemed to be the “author” of all such works and the Company hereby expressly disclaims any interest in any of them. </w:t>
+        <w:t xml:space="preserve">The Company hereby agrees that, upon their creation, all materials, including all inventions, it shall develop, in whole or in part, solely or jointly with others, whether or not during normal working hours, resulting from the tasks assigned to the Company by the Client under this Agreement, and all intermediate and partial versions thereof, including all copies of same, in whatever medium fixed or embodied (the “Work Product”), shall be the sole property and Confidential Information of the Client.  Work Product shall include, but not be limited to, code, data, reports, schematics, research, flow charts, notes, outlines, formulae, processes, algorithms and the like created in connection therewith, whether or not protected by copyright, patent, trademark law, or any similar intellectual property law.  The Company shall fully document and promptly communicate to the Client all Work Products created by the Company.  Within the meaning of the Indian Copyright Act of ,1957, all copyrightable aspects of the Work Product shall be considered “works made for hire,” the Client shall be deemed to be the “author” of all such works and the Company hereby expressly disclaims any interest in any of them. </w:t>
       </w:r>
     </w:p>
     <w:p>
@@ -684,43 +598,7 @@
           <w:szCs w:val="24"/>
         </w:rPr>
         <w:lastRenderedPageBreak/>
-        <w:t xml:space="preserve">for the infringement or unauthorized use of such Work Product.  The Company waives any moral right claims in the Work Product and consents to the Client’s assumption of such moral rights.  </w:t>
-      </w:r>
-      <w:proofErr w:type="gramStart"/>
-      <w:r>
-        <w:rPr>
-          <w:rFonts w:ascii="Roboto Condensed" w:eastAsia="Roboto Condensed" w:hAnsi="Roboto Condensed" w:cs="Roboto Condensed"/>
-          <w:sz w:val="24"/>
-          <w:szCs w:val="24"/>
-        </w:rPr>
-        <w:t>All of</w:t>
-      </w:r>
-      <w:proofErr w:type="gramEnd"/>
-      <w:r>
-        <w:rPr>
-          <w:rFonts w:ascii="Roboto Condensed" w:eastAsia="Roboto Condensed" w:hAnsi="Roboto Condensed" w:cs="Roboto Condensed"/>
-          <w:sz w:val="24"/>
-          <w:szCs w:val="24"/>
-        </w:rPr>
-        <w:t xml:space="preserve"> the Company’s obligations outlined in this “Work for Hire” section shall be continuous, and the Company shall deliver, assign and perfect all Intellectual Property Rights relating to the Work Product in the Statement of Work, and any of the Company’s other related obligations thereto, pursuant to the terms of this section.  Furthermore, at the Client’s request and expense, the Company shall timely assist the Client in perfecting, registering and enforcing all Intellectual Property Rights relating to the Work Product in </w:t>
-      </w:r>
-      <w:proofErr w:type="gramStart"/>
-      <w:r>
-        <w:rPr>
-          <w:rFonts w:ascii="Roboto Condensed" w:eastAsia="Roboto Condensed" w:hAnsi="Roboto Condensed" w:cs="Roboto Condensed"/>
-          <w:sz w:val="24"/>
-          <w:szCs w:val="24"/>
-        </w:rPr>
-        <w:t>any and all</w:t>
-      </w:r>
-      <w:proofErr w:type="gramEnd"/>
-      <w:r>
-        <w:rPr>
-          <w:rFonts w:ascii="Roboto Condensed" w:eastAsia="Roboto Condensed" w:hAnsi="Roboto Condensed" w:cs="Roboto Condensed"/>
-          <w:sz w:val="24"/>
-          <w:szCs w:val="24"/>
-        </w:rPr>
-        <w:t xml:space="preserve"> countries.</w:t>
+        <w:t>for the infringement or unauthorized use of such Work Product.  The Company waives any moral right claims in the Work Product and consents to the Client’s assumption of such moral rights.  All of the Company’s obligations outlined in this “Work for Hire” section shall be continuous, and the Company shall deliver, assign and perfect all Intellectual Property Rights relating to the Work Product in the Statement of Work, and any of the Company’s other related obligations thereto, pursuant to the terms of this section.  Furthermore, at the Client’s request and expense, the Company shall timely assist the Client in perfecting, registering and enforcing all Intellectual Property Rights relating to the Work Product in any and all countries.</w:t>
       </w:r>
     </w:p>
     <w:p>
@@ -747,16 +625,7 @@
           <w:sz w:val="24"/>
           <w:szCs w:val="24"/>
         </w:rPr>
-        <w:t>4</w:t>
-      </w:r>
-      <w:proofErr w:type="gramStart"/>
-      <w:r>
-        <w:rPr>
-          <w:rFonts w:ascii="Roboto Condensed" w:eastAsia="Roboto Condensed" w:hAnsi="Roboto Condensed" w:cs="Roboto Condensed"/>
-          <w:sz w:val="24"/>
-          <w:szCs w:val="24"/>
-        </w:rPr>
-        <w:t xml:space="preserve">.  </w:t>
+        <w:t xml:space="preserve">4.  </w:t>
       </w:r>
       <w:r>
         <w:rPr>
@@ -765,14 +634,6 @@
           <w:szCs w:val="24"/>
         </w:rPr>
         <w:tab/>
-      </w:r>
-      <w:proofErr w:type="gramEnd"/>
-      <w:r>
-        <w:rPr>
-          <w:rFonts w:ascii="Roboto Condensed" w:eastAsia="Roboto Condensed" w:hAnsi="Roboto Condensed" w:cs="Roboto Condensed"/>
-          <w:sz w:val="24"/>
-          <w:szCs w:val="24"/>
-        </w:rPr>
         <w:t>Representations and Warranties</w:t>
       </w:r>
     </w:p>
@@ -800,18 +661,8 @@
           <w:sz w:val="24"/>
           <w:szCs w:val="24"/>
         </w:rPr>
-        <w:t xml:space="preserve">a) Each Party represents and warrants to the other Party that it is free to enter into this Agreement and fully perform its obligations </w:t>
-      </w:r>
-      <w:proofErr w:type="gramStart"/>
-      <w:r>
-        <w:rPr>
-          <w:rFonts w:ascii="Roboto Condensed" w:eastAsia="Roboto Condensed" w:hAnsi="Roboto Condensed" w:cs="Roboto Condensed"/>
-          <w:sz w:val="24"/>
-          <w:szCs w:val="24"/>
-        </w:rPr>
-        <w:t>hereunder;</w:t>
-      </w:r>
-      <w:proofErr w:type="gramEnd"/>
+        <w:t>a) Each Party represents and warrants to the other Party that it is free to enter into this Agreement and fully perform its obligations hereunder;</w:t>
+      </w:r>
     </w:p>
     <w:p>
       <w:pPr>
@@ -894,43 +745,7 @@
           <w:sz w:val="24"/>
           <w:szCs w:val="24"/>
         </w:rPr>
-        <w:t xml:space="preserve"> (2) Service Performance.  Company (i) has the facilities, experience and expertise necessary to perform the services, and (ii) shall perform the services in accordance with the highest professional and industry standards and this Agreement, in a timely manner using qualified personnel.  The services and any related fees shall be at all times comparable to or better than the similar services of similar volume offered by the Company to any of its other </w:t>
-      </w:r>
-      <w:proofErr w:type="gramStart"/>
-      <w:r>
-        <w:rPr>
-          <w:rFonts w:ascii="Roboto Condensed" w:eastAsia="Roboto Condensed" w:hAnsi="Roboto Condensed" w:cs="Roboto Condensed"/>
-          <w:sz w:val="24"/>
-          <w:szCs w:val="24"/>
-        </w:rPr>
-        <w:t>similarly-situated</w:t>
-      </w:r>
-      <w:proofErr w:type="gramEnd"/>
-      <w:r>
-        <w:rPr>
-          <w:rFonts w:ascii="Roboto Condensed" w:eastAsia="Roboto Condensed" w:hAnsi="Roboto Condensed" w:cs="Roboto Condensed"/>
-          <w:sz w:val="24"/>
-          <w:szCs w:val="24"/>
-        </w:rPr>
-        <w:t xml:space="preserve">, commercial customers.  All </w:t>
-      </w:r>
-      <w:proofErr w:type="gramStart"/>
-      <w:r>
-        <w:rPr>
-          <w:rFonts w:ascii="Roboto Condensed" w:eastAsia="Roboto Condensed" w:hAnsi="Roboto Condensed" w:cs="Roboto Condensed"/>
-          <w:sz w:val="24"/>
-          <w:szCs w:val="24"/>
-        </w:rPr>
-        <w:t>persons</w:t>
-      </w:r>
-      <w:proofErr w:type="gramEnd"/>
-      <w:r>
-        <w:rPr>
-          <w:rFonts w:ascii="Roboto Condensed" w:eastAsia="Roboto Condensed" w:hAnsi="Roboto Condensed" w:cs="Roboto Condensed"/>
-          <w:sz w:val="24"/>
-          <w:szCs w:val="24"/>
-        </w:rPr>
-        <w:t xml:space="preserve"> who perform services shall at the time of such services be employees of the Company and shall have the requisite professional skills and judgment necessary to perform such services in compliance with Company’s obligations hereunder.  In the event of failure of the above warranties within one (1) year from Acceptance by the Client, at no cost to the Client and at the Client’s option, Company shall either: (A) qualitatively and functionally reperform, repair or replace within five (5) business days of the </w:t>
+        <w:t xml:space="preserve"> (2) Service Performance.  Company (i) has the facilities, experience and expertise necessary to perform the services, and (ii) shall perform the services in accordance with the highest professional and industry standards and this Agreement, in a timely manner using qualified personnel.  The services and any related fees shall be at all times comparable to or better than the similar services of similar volume offered by the Company to any of its other similarly-situated, commercial customers.  All persons who perform services shall at the time of such services be employees of the Company and shall have the requisite professional skills and judgment necessary to perform such services in compliance with Company’s obligations hereunder.  In the event of failure of the above warranties within one (1) year from Acceptance by the Client, at no cost to the Client and at the Client’s option, Company shall either: (A) qualitatively and functionally reperform, repair or replace within five (5) business days of the </w:t>
       </w:r>
       <w:proofErr w:type="spellStart"/>
       <w:r>
@@ -976,43 +791,7 @@
           <w:szCs w:val="24"/>
         </w:rPr>
         <w:lastRenderedPageBreak/>
-        <w:t xml:space="preserve">(3) Security.  </w:t>
-      </w:r>
-      <w:proofErr w:type="gramStart"/>
-      <w:r>
-        <w:rPr>
-          <w:rFonts w:ascii="Roboto Condensed" w:eastAsia="Roboto Condensed" w:hAnsi="Roboto Condensed" w:cs="Roboto Condensed"/>
-          <w:sz w:val="24"/>
-          <w:szCs w:val="24"/>
-        </w:rPr>
-        <w:t>Company’s</w:t>
-      </w:r>
-      <w:proofErr w:type="gramEnd"/>
-      <w:r>
-        <w:rPr>
-          <w:rFonts w:ascii="Roboto Condensed" w:eastAsia="Roboto Condensed" w:hAnsi="Roboto Condensed" w:cs="Roboto Condensed"/>
-          <w:sz w:val="24"/>
-          <w:szCs w:val="24"/>
-        </w:rPr>
-        <w:t xml:space="preserve"> security procedures and systems are and shall remain adequate to protect and maintain the confidentiality of the Client's Confidential Information and comply with the Client’s policies and procedures.  Such security measures </w:t>
-      </w:r>
-      <w:proofErr w:type="gramStart"/>
-      <w:r>
-        <w:rPr>
-          <w:rFonts w:ascii="Roboto Condensed" w:eastAsia="Roboto Condensed" w:hAnsi="Roboto Condensed" w:cs="Roboto Condensed"/>
-          <w:sz w:val="24"/>
-          <w:szCs w:val="24"/>
-        </w:rPr>
-        <w:t>shall</w:t>
-      </w:r>
-      <w:proofErr w:type="gramEnd"/>
-      <w:r>
-        <w:rPr>
-          <w:rFonts w:ascii="Roboto Condensed" w:eastAsia="Roboto Condensed" w:hAnsi="Roboto Condensed" w:cs="Roboto Condensed"/>
-          <w:sz w:val="24"/>
-          <w:szCs w:val="24"/>
-        </w:rPr>
-        <w:t xml:space="preserve"> ensure the security and confidentiality of Customer Information, protect against any anticipated threats or hazards to the security or integrity of Confidential Information, and protect against improper access to or use of Confidential Information.</w:t>
+        <w:t>(3) Security.  Company’s security procedures and systems are and shall remain adequate to protect and maintain the confidentiality of the Client's Confidential Information and comply with the Client’s policies and procedures.  Such security measures shall ensure the security and confidentiality of Customer Information, protect against any anticipated threats or hazards to the security or integrity of Confidential Information, and protect against improper access to or use of Confidential Information.</w:t>
       </w:r>
     </w:p>
     <w:p>
@@ -1039,25 +818,7 @@
           <w:sz w:val="24"/>
           <w:szCs w:val="24"/>
         </w:rPr>
-        <w:t xml:space="preserve"> (4) Security and “No-Virus” Warranties; Remedies. Company </w:t>
-      </w:r>
-      <w:proofErr w:type="gramStart"/>
-      <w:r>
-        <w:rPr>
-          <w:rFonts w:ascii="Roboto Condensed" w:eastAsia="Roboto Condensed" w:hAnsi="Roboto Condensed" w:cs="Roboto Condensed"/>
-          <w:sz w:val="24"/>
-          <w:szCs w:val="24"/>
-        </w:rPr>
-        <w:t>represents,</w:t>
-      </w:r>
-      <w:proofErr w:type="gramEnd"/>
-      <w:r>
-        <w:rPr>
-          <w:rFonts w:ascii="Roboto Condensed" w:eastAsia="Roboto Condensed" w:hAnsi="Roboto Condensed" w:cs="Roboto Condensed"/>
-          <w:sz w:val="24"/>
-          <w:szCs w:val="24"/>
-        </w:rPr>
-        <w:t xml:space="preserve"> warrants and</w:t>
+        <w:t xml:space="preserve"> (4) Security and “No-Virus” Warranties; Remedies. Company represents, warrants and</w:t>
       </w:r>
       <w:r>
         <w:rPr>
@@ -1093,25 +854,7 @@
           <w:sz w:val="24"/>
           <w:szCs w:val="24"/>
         </w:rPr>
-        <w:t xml:space="preserve"> (i) No Disabling Items.  </w:t>
-      </w:r>
-      <w:proofErr w:type="gramStart"/>
-      <w:r>
-        <w:rPr>
-          <w:rFonts w:ascii="Roboto Condensed" w:eastAsia="Roboto Condensed" w:hAnsi="Roboto Condensed" w:cs="Roboto Condensed"/>
-          <w:sz w:val="24"/>
-          <w:szCs w:val="24"/>
-        </w:rPr>
-        <w:t>Company</w:t>
-      </w:r>
-      <w:proofErr w:type="gramEnd"/>
-      <w:r>
-        <w:rPr>
-          <w:rFonts w:ascii="Roboto Condensed" w:eastAsia="Roboto Condensed" w:hAnsi="Roboto Condensed" w:cs="Roboto Condensed"/>
-          <w:sz w:val="24"/>
-          <w:szCs w:val="24"/>
-        </w:rPr>
-        <w:t xml:space="preserve"> shall not introduce into any the Client System, any code, device, criteria, mechanism or function which may be used to restrict, disable, damage, destroy or otherwise shut down, or alter the functionality of, specifications for, or access to, all or any portion of the Client Systems.  Such unauthorized activity includes, without limitation, the introduction of any computer code, programs or programming devices that are designed to, or which disrupt, modify, delete, deactivate, harm or otherwise impede any portion of the Client Systems in any manner, including aesthetic disruptions or distortions. </w:t>
+        <w:t xml:space="preserve"> (i) No Disabling Items.  Company shall not introduce into any the Client System, any code, device, criteria, mechanism or function which may be used to restrict, disable, damage, destroy or otherwise shut down, or alter the functionality of, specifications for, or access to, all or any portion of the Client Systems.  Such unauthorized activity includes, without limitation, the introduction of any computer code, programs or programming devices that are designed to, or which disrupt, modify, delete, deactivate, harm or otherwise impede any portion of the Client Systems in any manner, including aesthetic disruptions or distortions. </w:t>
       </w:r>
     </w:p>
     <w:p>
@@ -1246,25 +989,7 @@
           <w:sz w:val="24"/>
           <w:szCs w:val="24"/>
         </w:rPr>
-        <w:t xml:space="preserve"> 5</w:t>
-      </w:r>
-      <w:proofErr w:type="gramStart"/>
-      <w:r>
-        <w:rPr>
-          <w:rFonts w:ascii="Roboto Condensed" w:eastAsia="Roboto Condensed" w:hAnsi="Roboto Condensed" w:cs="Roboto Condensed"/>
-          <w:sz w:val="24"/>
-          <w:szCs w:val="24"/>
-        </w:rPr>
-        <w:t>.  Indemnification</w:t>
-      </w:r>
-      <w:proofErr w:type="gramEnd"/>
-      <w:r>
-        <w:rPr>
-          <w:rFonts w:ascii="Roboto Condensed" w:eastAsia="Roboto Condensed" w:hAnsi="Roboto Condensed" w:cs="Roboto Condensed"/>
-          <w:sz w:val="24"/>
-          <w:szCs w:val="24"/>
-        </w:rPr>
-        <w:t>.</w:t>
+        <w:t xml:space="preserve"> 5.  Indemnification.</w:t>
       </w:r>
     </w:p>
     <w:p>
@@ -1291,25 +1016,7 @@
           <w:sz w:val="24"/>
           <w:szCs w:val="24"/>
         </w:rPr>
-        <w:t xml:space="preserve">Company hereby undertakes and agrees to indemnify and keep and hold the Client harmless from and against all claims, proceedings, damages, losses, actions, costs and expenses arising as a consequence of its wrongful or negligent act or omission or any breach of this Agreement (including but not limited to any breach of third party intellectual property right(s)) and/or breach of law, and/or the conduct of Company or any officers, employees, sub-contractors due to obligations to be performed by Company or any officers, employees, sub-contractors under this Agreement. Further, the Company hereby undertakes and agrees to indemnify and keep and hold the Client harmless in respect of any obligation that may be imposed on the Client to pay any such taxes or </w:t>
-      </w:r>
-      <w:proofErr w:type="gramStart"/>
-      <w:r>
-        <w:rPr>
-          <w:rFonts w:ascii="Roboto Condensed" w:eastAsia="Roboto Condensed" w:hAnsi="Roboto Condensed" w:cs="Roboto Condensed"/>
-          <w:sz w:val="24"/>
-          <w:szCs w:val="24"/>
-        </w:rPr>
-        <w:t>resulting</w:t>
-      </w:r>
-      <w:proofErr w:type="gramEnd"/>
-      <w:r>
-        <w:rPr>
-          <w:rFonts w:ascii="Roboto Condensed" w:eastAsia="Roboto Condensed" w:hAnsi="Roboto Condensed" w:cs="Roboto Condensed"/>
-          <w:sz w:val="24"/>
-          <w:szCs w:val="24"/>
-        </w:rPr>
-        <w:t xml:space="preserve"> from the Company being determined not to be an independent contractor.</w:t>
+        <w:t>Company hereby undertakes and agrees to indemnify and keep and hold the Client harmless from and against all claims, proceedings, damages, losses, actions, costs and expenses arising as a consequence of its wrongful or negligent act or omission or any breach of this Agreement (including but not limited to any breach of third party intellectual property right(s)) and/or breach of law, and/or the conduct of Company or any officers, employees, sub-contractors due to obligations to be performed by Company or any officers, employees, sub-contractors under this Agreement. Further, the Company hereby undertakes and agrees to indemnify and keep and hold the Client harmless in respect of any obligation that may be imposed on the Client to pay any such taxes or resulting from the Company being determined not to be an independent contractor.</w:t>
       </w:r>
     </w:p>
     <w:p>
@@ -1390,16 +1097,7 @@
           <w:sz w:val="24"/>
           <w:szCs w:val="24"/>
         </w:rPr>
-        <w:t xml:space="preserve"> 6</w:t>
-      </w:r>
-      <w:proofErr w:type="gramStart"/>
-      <w:r>
-        <w:rPr>
-          <w:rFonts w:ascii="Roboto Condensed" w:eastAsia="Roboto Condensed" w:hAnsi="Roboto Condensed" w:cs="Roboto Condensed"/>
-          <w:sz w:val="24"/>
-          <w:szCs w:val="24"/>
-        </w:rPr>
-        <w:t xml:space="preserve">. </w:t>
+        <w:t xml:space="preserve"> 6. </w:t>
       </w:r>
       <w:r>
         <w:rPr>
@@ -1408,16 +1106,7 @@
           <w:szCs w:val="24"/>
         </w:rPr>
         <w:tab/>
-        <w:t>Limited</w:t>
-      </w:r>
-      <w:proofErr w:type="gramEnd"/>
-      <w:r>
-        <w:rPr>
-          <w:rFonts w:ascii="Roboto Condensed" w:eastAsia="Roboto Condensed" w:hAnsi="Roboto Condensed" w:cs="Roboto Condensed"/>
-          <w:sz w:val="24"/>
-          <w:szCs w:val="24"/>
-        </w:rPr>
-        <w:t xml:space="preserve"> Warranty; Limitation of Liability</w:t>
+        <w:t>Limited Warranty; Limitation of Liability</w:t>
       </w:r>
     </w:p>
     <w:p>
@@ -1560,25 +1249,7 @@
           <w:sz w:val="24"/>
           <w:szCs w:val="24"/>
         </w:rPr>
-        <w:t xml:space="preserve"> relationship to the Disclosure); (b) a party’s operational and business proposals and plans, pricing, financial information, methods, processes, code, data, lists (including customer lists), inventions, apparatus, statistics, programs, research, development, information technology, network designs, passwords, sign-on codes, and usage data; (c) the terms of this Agreement; (d) all Customer Information (as defined), and/or (e) any other information that is designated as confidential by the Discloser.  </w:t>
-      </w:r>
-      <w:proofErr w:type="gramStart"/>
-      <w:r>
-        <w:rPr>
-          <w:rFonts w:ascii="Roboto Condensed" w:eastAsia="Roboto Condensed" w:hAnsi="Roboto Condensed" w:cs="Roboto Condensed"/>
-          <w:sz w:val="24"/>
-          <w:szCs w:val="24"/>
-        </w:rPr>
-        <w:t>All of</w:t>
-      </w:r>
-      <w:proofErr w:type="gramEnd"/>
-      <w:r>
-        <w:rPr>
-          <w:rFonts w:ascii="Roboto Condensed" w:eastAsia="Roboto Condensed" w:hAnsi="Roboto Condensed" w:cs="Roboto Condensed"/>
-          <w:sz w:val="24"/>
-          <w:szCs w:val="24"/>
-        </w:rPr>
-        <w:t xml:space="preserve"> the </w:t>
+        <w:t xml:space="preserve"> relationship to the Disclosure); (b) a party’s operational and business proposals and plans, pricing, financial information, methods, processes, code, data, lists (including customer lists), inventions, apparatus, statistics, programs, research, development, information technology, network designs, passwords, sign-on codes, and usage data; (c) the terms of this Agreement; (d) all Customer Information (as defined), and/or (e) any other information that is designated as confidential by the Discloser.  All of the </w:t>
       </w:r>
       <w:proofErr w:type="spellStart"/>
       <w:r>
@@ -1641,25 +1312,7 @@
           <w:sz w:val="24"/>
           <w:szCs w:val="24"/>
         </w:rPr>
-        <w:t xml:space="preserve">.  Confidential Information does not include information that is or was, at the time of the disclosure: (a) generally known or available to the public; (b) received by Recipient from a third- party; (c) already in Recipient’s possession prior to the date of receipt from Discloser; or (d) independently developed by Recipient; provided in each case that such forgoing information was not delivered to or obtained by Recipient as a result of any breach of this Agreement, the Law or any contractual, ethical or fiduciary obligation owed to Discloser.  Recipient may disclose Discloser’s Confidential Information to the extent such disclosure is required by Law, </w:t>
-      </w:r>
-      <w:proofErr w:type="gramStart"/>
-      <w:r>
-        <w:rPr>
-          <w:rFonts w:ascii="Roboto Condensed" w:eastAsia="Roboto Condensed" w:hAnsi="Roboto Condensed" w:cs="Roboto Condensed"/>
-          <w:sz w:val="24"/>
-          <w:szCs w:val="24"/>
-        </w:rPr>
-        <w:t>provided that</w:t>
-      </w:r>
-      <w:proofErr w:type="gramEnd"/>
-      <w:r>
-        <w:rPr>
-          <w:rFonts w:ascii="Roboto Condensed" w:eastAsia="Roboto Condensed" w:hAnsi="Roboto Condensed" w:cs="Roboto Condensed"/>
-          <w:sz w:val="24"/>
-          <w:szCs w:val="24"/>
-        </w:rPr>
-        <w:t xml:space="preserve"> Discloser is given prompt notice of such disclosure requirement, to the extent practicable, so that Discloser has an opportunity to petition for protective concealment of or oppose such disclosure.</w:t>
+        <w:t>.  Confidential Information does not include information that is or was, at the time of the disclosure: (a) generally known or available to the public; (b) received by Recipient from a third- party; (c) already in Recipient’s possession prior to the date of receipt from Discloser; or (d) independently developed by Recipient; provided in each case that such forgoing information was not delivered to or obtained by Recipient as a result of any breach of this Agreement, the Law or any contractual, ethical or fiduciary obligation owed to Discloser.  Recipient may disclose Discloser’s Confidential Information to the extent such disclosure is required by Law, provided that Discloser is given prompt notice of such disclosure requirement, to the extent practicable, so that Discloser has an opportunity to petition for protective concealment of or oppose such disclosure.</w:t>
       </w:r>
     </w:p>
     <w:p>
@@ -1703,25 +1356,7 @@
           <w:sz w:val="24"/>
           <w:szCs w:val="24"/>
         </w:rPr>
-        <w:t xml:space="preserve">  At all times Recipient shall: (a) use the same standard of care to protect the Confidential Information as it uses to protect its own confidential information of a similar nature, but not less than a commercially reasonable standard of care; (b) not use the Discloser’s Confidential Information other than as necessary to perform its obligations under this Agreement; (c) not disclose, distribute, or disseminate the Confidential Information to any third party; and (d) disclose Discloser’s Confidential Information to its Agents and/or Affiliates on a “need to know” basis only, provided that each Affiliate and Agent is bound by obligations of confidentiality and restrictions against disclosure at least as restrictive as those contained herein.  </w:t>
-      </w:r>
-      <w:proofErr w:type="gramStart"/>
-      <w:r>
-        <w:rPr>
-          <w:rFonts w:ascii="Roboto Condensed" w:eastAsia="Roboto Condensed" w:hAnsi="Roboto Condensed" w:cs="Roboto Condensed"/>
-          <w:sz w:val="24"/>
-          <w:szCs w:val="24"/>
-        </w:rPr>
-        <w:t>the</w:t>
-      </w:r>
-      <w:proofErr w:type="gramEnd"/>
-      <w:r>
-        <w:rPr>
-          <w:rFonts w:ascii="Roboto Condensed" w:eastAsia="Roboto Condensed" w:hAnsi="Roboto Condensed" w:cs="Roboto Condensed"/>
-          <w:sz w:val="24"/>
-          <w:szCs w:val="24"/>
-        </w:rPr>
-        <w:t xml:space="preserve"> Company shall keep appropriate, complete and accurate records of the Client’s Confidential Information and, if disclosed to third parties, records as to any disclosures.  the Client, and any governmental entity with jurisdiction or oversight authority, may, upon prior notice to the Company, audit the Company’s records of the Client’s Confidential Information and speak with the Company’s personnel who are familiar with such records.</w:t>
+        <w:t xml:space="preserve">  At all times Recipient shall: (a) use the same standard of care to protect the Confidential Information as it uses to protect its own confidential information of a similar nature, but not less than a commercially reasonable standard of care; (b) not use the Discloser’s Confidential Information other than as necessary to perform its obligations under this Agreement; (c) not disclose, distribute, or disseminate the Confidential Information to any third party; and (d) disclose Discloser’s Confidential Information to its Agents and/or Affiliates on a “need to know” basis only, provided that each Affiliate and Agent is bound by obligations of confidentiality and restrictions against disclosure at least as restrictive as those contained herein.  the Company shall keep appropriate, complete and accurate records of the Client’s Confidential Information and, if disclosed to third parties, records as to any disclosures.  the Client, and any governmental entity with jurisdiction or oversight authority, may, upon prior notice to the Company, audit the Company’s records of the Client’s Confidential Information and speak with the Company’s personnel who are familiar with such records.</w:t>
       </w:r>
     </w:p>
     <w:p>
@@ -1757,34 +1392,15 @@
           <w:szCs w:val="24"/>
           <w:u w:val="single"/>
         </w:rPr>
-        <w:t>Return of Confidential Information</w:t>
-      </w:r>
-      <w:proofErr w:type="gramStart"/>
-      <w:r>
-        <w:rPr>
-          <w:rFonts w:ascii="Roboto Condensed" w:eastAsia="Roboto Condensed" w:hAnsi="Roboto Condensed" w:cs="Roboto Condensed"/>
-          <w:sz w:val="24"/>
-          <w:szCs w:val="24"/>
-          <w:u w:val="single"/>
-        </w:rPr>
-        <w:t>:</w:t>
-      </w:r>
-      <w:r>
-        <w:rPr>
-          <w:rFonts w:ascii="Roboto Condensed" w:eastAsia="Roboto Condensed" w:hAnsi="Roboto Condensed" w:cs="Roboto Condensed"/>
-          <w:sz w:val="24"/>
-          <w:szCs w:val="24"/>
-        </w:rPr>
-        <w:t xml:space="preserve">  Upon</w:t>
-      </w:r>
-      <w:proofErr w:type="gramEnd"/>
-      <w:r>
-        <w:rPr>
-          <w:rFonts w:ascii="Roboto Condensed" w:eastAsia="Roboto Condensed" w:hAnsi="Roboto Condensed" w:cs="Roboto Condensed"/>
-          <w:sz w:val="24"/>
-          <w:szCs w:val="24"/>
-        </w:rPr>
-        <w:t xml:space="preserve"> the written request of Discloser, Recipient shall return or destroy (and certify such destruction in a signed writing) all Confidential Information of Discloser, including all copies thereof and materials incorporating such Confidential Information, whether in physical or electronic form.  Each party may retain a copy of the other party’s Confidential Information solely for archival purposes.  To the extent that it is impracticable to return or destroy any Confidential Information, and with respect to any copies retained for archival purposes, Recipient shall continue to maintain the Confidential Information in accordance with this Agreement.  The confidentiality obligations set forth in this Agreement shall survive the termination of this Agreement and remain in full force and effect until such </w:t>
+        <w:t>Return of Confidential Information:</w:t>
+      </w:r>
+      <w:r>
+        <w:rPr>
+          <w:rFonts w:ascii="Roboto Condensed" w:eastAsia="Roboto Condensed" w:hAnsi="Roboto Condensed" w:cs="Roboto Condensed"/>
+          <w:sz w:val="24"/>
+          <w:szCs w:val="24"/>
+        </w:rPr>
+        <w:t xml:space="preserve">  Upon the written request of Discloser, Recipient shall return or destroy (and certify such destruction in a signed writing) all Confidential Information of Discloser, including all copies thereof and materials incorporating such Confidential Information, whether in physical or electronic form.  Each party may retain a copy of the other party’s Confidential Information solely for archival purposes.  To the extent that it is impracticable to return or destroy any Confidential Information, and with respect to any copies retained for archival purposes, Recipient shall continue to maintain the Confidential Information in accordance with this Agreement.  The confidentiality obligations set forth in this Agreement shall survive the termination of this Agreement and remain in full force and effect until such </w:t>
       </w:r>
       <w:r>
         <w:rPr>
@@ -1856,25 +1472,7 @@
           <w:sz w:val="24"/>
           <w:szCs w:val="24"/>
         </w:rPr>
-        <w:t xml:space="preserve">Neither Party will be liable to the other Party for any breach of this Agreement, which is caused by or results from Force Majeure, beyond its reasonable control.  If one Party is affected by an event of Force Majeure it will promptly notify the other Party of the occurrence of that event and the Parties will discuss and seek to reach an agreement in good faith that is fair and reasonable.  </w:t>
-      </w:r>
-      <w:proofErr w:type="gramStart"/>
-      <w:r>
-        <w:rPr>
-          <w:rFonts w:ascii="Roboto Condensed" w:eastAsia="Roboto Condensed" w:hAnsi="Roboto Condensed" w:cs="Roboto Condensed"/>
-          <w:sz w:val="24"/>
-          <w:szCs w:val="24"/>
-        </w:rPr>
-        <w:t>For the purpose of</w:t>
-      </w:r>
-      <w:proofErr w:type="gramEnd"/>
-      <w:r>
-        <w:rPr>
-          <w:rFonts w:ascii="Roboto Condensed" w:eastAsia="Roboto Condensed" w:hAnsi="Roboto Condensed" w:cs="Roboto Condensed"/>
-          <w:sz w:val="24"/>
-          <w:szCs w:val="24"/>
-        </w:rPr>
-        <w:t xml:space="preserve"> this Agreement the term “Force Majeure” shall mean events, which reasonably prevent the performance of any Party’s obligations under this Agreement. Force Majeure includes but is not limited to acts of God, including fires, explosions, earthquakes, drought, and floods; war, invasion and an act of foreign enemies; rebellion, revolution, insurrection, or military or usurped power, or civil war; acts or threats of terrorism; riot, commotion, strikes, go-slows, lock outs or disorder, etc.</w:t>
+        <w:t>Neither Party will be liable to the other Party for any breach of this Agreement, which is caused by or results from Force Majeure, beyond its reasonable control.  If one Party is affected by an event of Force Majeure it will promptly notify the other Party of the occurrence of that event and the Parties will discuss and seek to reach an agreement in good faith that is fair and reasonable.  For the purpose of this Agreement the term “Force Majeure” shall mean events, which reasonably prevent the performance of any Party’s obligations under this Agreement. Force Majeure includes but is not limited to acts of God, including fires, explosions, earthquakes, drought, and floods; war, invasion and an act of foreign enemies; rebellion, revolution, insurrection, or military or usurped power, or civil war; acts or threats of terrorism; riot, commotion, strikes, go-slows, lock outs or disorder, etc.</w:t>
       </w:r>
     </w:p>
     <w:p>
@@ -1901,16 +1499,7 @@
           <w:sz w:val="24"/>
           <w:szCs w:val="24"/>
         </w:rPr>
-        <w:t xml:space="preserve"> 9</w:t>
-      </w:r>
-      <w:proofErr w:type="gramStart"/>
-      <w:r>
-        <w:rPr>
-          <w:rFonts w:ascii="Roboto Condensed" w:eastAsia="Roboto Condensed" w:hAnsi="Roboto Condensed" w:cs="Roboto Condensed"/>
-          <w:sz w:val="24"/>
-          <w:szCs w:val="24"/>
-        </w:rPr>
-        <w:t>.</w:t>
+        <w:t xml:space="preserve"> 9.</w:t>
       </w:r>
       <w:r>
         <w:rPr>
@@ -1919,16 +1508,7 @@
           <w:szCs w:val="24"/>
         </w:rPr>
         <w:tab/>
-        <w:t xml:space="preserve"> Non</w:t>
-      </w:r>
-      <w:proofErr w:type="gramEnd"/>
-      <w:r>
-        <w:rPr>
-          <w:rFonts w:ascii="Roboto Condensed" w:eastAsia="Roboto Condensed" w:hAnsi="Roboto Condensed" w:cs="Roboto Condensed"/>
-          <w:sz w:val="24"/>
-          <w:szCs w:val="24"/>
-        </w:rPr>
-        <w:t>-Compete and Non-Solicitation</w:t>
+        <w:t xml:space="preserve"> Non-Compete and Non-Solicitation</w:t>
       </w:r>
     </w:p>
     <w:p>
@@ -1968,25 +1548,7 @@
           <w:sz w:val="24"/>
           <w:szCs w:val="24"/>
         </w:rPr>
-        <w:t xml:space="preserve">During the term of this Agreement and for a period of one year thereafter, the Company and the Client agree not to directly solicit, induce, or attempt to persuade any employee of the other party to terminate employment, or to </w:t>
-      </w:r>
-      <w:proofErr w:type="gramStart"/>
-      <w:r>
-        <w:rPr>
-          <w:rFonts w:ascii="Roboto Condensed" w:eastAsia="Roboto Condensed" w:hAnsi="Roboto Condensed" w:cs="Roboto Condensed"/>
-          <w:sz w:val="24"/>
-          <w:szCs w:val="24"/>
-        </w:rPr>
-        <w:t>enter into</w:t>
-      </w:r>
-      <w:proofErr w:type="gramEnd"/>
-      <w:r>
-        <w:rPr>
-          <w:rFonts w:ascii="Roboto Condensed" w:eastAsia="Roboto Condensed" w:hAnsi="Roboto Condensed" w:cs="Roboto Condensed"/>
-          <w:sz w:val="24"/>
-          <w:szCs w:val="24"/>
-        </w:rPr>
-        <w:t xml:space="preserve"> a relationship with it or any business organization in which it may be directly or indirectly involved. However, in no event shall responses to a general advertisement for employees or the general solicitation of employees through a public advertisement by or on behalf of the parties to this Agreement be deemed a breach of this Clause.</w:t>
+        <w:t>During the term of this Agreement and for a period of one year thereafter, the Company and the Client agree not to directly solicit, induce, or attempt to persuade any employee of the other party to terminate employment, or to enter into a relationship with it or any business organization in which it may be directly or indirectly involved. However, in no event shall responses to a general advertisement for employees or the general solicitation of employees through a public advertisement by or on behalf of the parties to this Agreement be deemed a breach of this Clause.</w:t>
       </w:r>
     </w:p>
     <w:p>
@@ -2041,43 +1603,7 @@
           <w:sz w:val="24"/>
           <w:szCs w:val="24"/>
         </w:rPr>
-        <w:t xml:space="preserve">This Agreement shall commence on the date hereof and shall terminate after the later of either the completion of all Work assignments mutually agreed upon pursuant to this Agreement and its attached Work Order(s). </w:t>
-      </w:r>
-      <w:proofErr w:type="gramStart"/>
-      <w:r>
-        <w:rPr>
-          <w:rFonts w:ascii="Roboto Condensed" w:eastAsia="Roboto Condensed" w:hAnsi="Roboto Condensed" w:cs="Roboto Condensed"/>
-          <w:sz w:val="24"/>
-          <w:szCs w:val="24"/>
-        </w:rPr>
-        <w:t>In the event that</w:t>
-      </w:r>
-      <w:proofErr w:type="gramEnd"/>
-      <w:r>
-        <w:rPr>
-          <w:rFonts w:ascii="Roboto Condensed" w:eastAsia="Roboto Condensed" w:hAnsi="Roboto Condensed" w:cs="Roboto Condensed"/>
-          <w:sz w:val="24"/>
-          <w:szCs w:val="24"/>
-        </w:rPr>
-        <w:t xml:space="preserve"> a Party breaches any provision of this Agreement, and such breach is not curable, or if curable, such breach is not cured within 30 days of receipt of notice of such breach, the non-breaching party may terminate this Agreement upon written notice to the breaching party.  In the event of such termination, all indemnities shall </w:t>
-      </w:r>
-      <w:proofErr w:type="gramStart"/>
-      <w:r>
-        <w:rPr>
-          <w:rFonts w:ascii="Roboto Condensed" w:eastAsia="Roboto Condensed" w:hAnsi="Roboto Condensed" w:cs="Roboto Condensed"/>
-          <w:sz w:val="24"/>
-          <w:szCs w:val="24"/>
-        </w:rPr>
-        <w:t>survive</w:t>
-      </w:r>
-      <w:proofErr w:type="gramEnd"/>
-      <w:r>
-        <w:rPr>
-          <w:rFonts w:ascii="Roboto Condensed" w:eastAsia="Roboto Condensed" w:hAnsi="Roboto Condensed" w:cs="Roboto Condensed"/>
-          <w:sz w:val="24"/>
-          <w:szCs w:val="24"/>
-        </w:rPr>
-        <w:t xml:space="preserve"> and Company shall be paid in accordance with this Agreement for the services rendered prior to the effective date of termination.  Either party may terminate this Agreement upon thirty 30 days prior written notice to the other party; provided, however, that in the event of such termination by Client, Company shall complete performance of any existing Work Order(s).</w:t>
+        <w:t>This Agreement shall commence on the date hereof and shall terminate after the later of either the completion of all Work assignments mutually agreed upon pursuant to this Agreement and its attached Work Order(s). In the event that a Party breaches any provision of this Agreement, and such breach is not curable, or if curable, such breach is not cured within 30 days of receipt of notice of such breach, the non-breaching party may terminate this Agreement upon written notice to the breaching party.  In the event of such termination, all indemnities shall survive and Company shall be paid in accordance with this Agreement for the services rendered prior to the effective date of termination.  Either party may terminate this Agreement upon thirty 30 days prior written notice to the other party; provided, however, that in the event of such termination by Client, Company shall complete performance of any existing Work Order(s).</w:t>
       </w:r>
     </w:p>
     <w:p>
@@ -2275,25 +1801,7 @@
           <w:sz w:val="24"/>
           <w:szCs w:val="24"/>
         </w:rPr>
-        <w:t xml:space="preserve"> (a). This Agreement, including any attachments hereto or Work Order/ SoW issued hereunder, constitutes the entire agreement between the Parties with respect to the subject matter hereof and supersedes all prior agreements, whether oral or written, between the parties with respect to such subject matter.  This Agreement may be amended or modified only by written agreement of the Client and Company.  This Agreement shall bind and insure to the benefit of the parties hereto and their respective successors and assigns.  The paragraph headings of this letter agreement are included merely for convenience of reference and are not to be used in interpreting this letter agreement.  The provisions of this agreement are several and if any one or more such provisions shall be determined invalid, illegal or unenforceable, </w:t>
-      </w:r>
-      <w:proofErr w:type="gramStart"/>
-      <w:r>
-        <w:rPr>
-          <w:rFonts w:ascii="Roboto Condensed" w:eastAsia="Roboto Condensed" w:hAnsi="Roboto Condensed" w:cs="Roboto Condensed"/>
-          <w:sz w:val="24"/>
-          <w:szCs w:val="24"/>
-        </w:rPr>
-        <w:t>in</w:t>
-      </w:r>
-      <w:proofErr w:type="gramEnd"/>
-      <w:r>
-        <w:rPr>
-          <w:rFonts w:ascii="Roboto Condensed" w:eastAsia="Roboto Condensed" w:hAnsi="Roboto Condensed" w:cs="Roboto Condensed"/>
-          <w:sz w:val="24"/>
-          <w:szCs w:val="24"/>
-        </w:rPr>
-        <w:t xml:space="preserve"> whole or in part, the validity, legality and enforceability of any of the remaining provisions or portions thereof shall not in any way be affected.  Any failure to enforce any provision of the Agreement shall not constitute a waiver thereof or of any other provision.</w:t>
+        <w:t xml:space="preserve"> (a). This Agreement, including any attachments hereto or Work Order/ SoW issued hereunder, constitutes the entire agreement between the Parties with respect to the subject matter hereof and supersedes all prior agreements, whether oral or written, between the parties with respect to such subject matter.  This Agreement may be amended or modified only by written agreement of the Client and Company.  This Agreement shall bind and insure to the benefit of the parties hereto and their respective successors and assigns.  The paragraph headings of this letter agreement are included merely for convenience of reference and are not to be used in interpreting this letter agreement.  The provisions of this agreement are several and if any one or more such provisions shall be determined invalid, illegal or unenforceable, in whole or in part, the validity, legality and enforceability of any of the remaining provisions or portions thereof shall not in any way be affected.  Any failure to enforce any provision of the Agreement shall not constitute a waiver thereof or of any other provision.</w:t>
       </w:r>
     </w:p>
     <w:p>
@@ -2320,25 +1828,7 @@
           <w:sz w:val="24"/>
           <w:szCs w:val="24"/>
         </w:rPr>
-        <w:t xml:space="preserve">(b). Independent Contractor.  </w:t>
-      </w:r>
-      <w:proofErr w:type="gramStart"/>
-      <w:r>
-        <w:rPr>
-          <w:rFonts w:ascii="Roboto Condensed" w:eastAsia="Roboto Condensed" w:hAnsi="Roboto Condensed" w:cs="Roboto Condensed"/>
-          <w:sz w:val="24"/>
-          <w:szCs w:val="24"/>
-        </w:rPr>
-        <w:t>Company</w:t>
-      </w:r>
-      <w:proofErr w:type="gramEnd"/>
-      <w:r>
-        <w:rPr>
-          <w:rFonts w:ascii="Roboto Condensed" w:eastAsia="Roboto Condensed" w:hAnsi="Roboto Condensed" w:cs="Roboto Condensed"/>
-          <w:sz w:val="24"/>
-          <w:szCs w:val="24"/>
-        </w:rPr>
-        <w:t xml:space="preserve"> shall perform its services as an independent contractor.  Nothing contained in this Agreement shall be construed as creating any agency, partnership or other form of joint enterprise between the parties.  Neither Party shall have authority to contract for or bind the other in any manner whatsoever.  The Client will retain control over, and responsibility for, all decisions affecting its business.</w:t>
+        <w:t>(b). Independent Contractor.  Company shall perform its services as an independent contractor.  Nothing contained in this Agreement shall be construed as creating any agency, partnership or other form of joint enterprise between the parties.  Neither Party shall have authority to contract for or bind the other in any manner whatsoever.  The Client will retain control over, and responsibility for, all decisions affecting its business.</w:t>
       </w:r>
     </w:p>
     <w:p>
@@ -2365,43 +1855,7 @@
           <w:sz w:val="24"/>
           <w:szCs w:val="24"/>
         </w:rPr>
-        <w:t xml:space="preserve">(c). Assignment. This Agreement may not be assigned by any Party hereto without the prior written consent of the other Party; except that either Party may assign this Agreement to an affiliate or in connection with any merger, consolidation or sale of all or substantially </w:t>
-      </w:r>
-      <w:proofErr w:type="gramStart"/>
-      <w:r>
-        <w:rPr>
-          <w:rFonts w:ascii="Roboto Condensed" w:eastAsia="Roboto Condensed" w:hAnsi="Roboto Condensed" w:cs="Roboto Condensed"/>
-          <w:sz w:val="24"/>
-          <w:szCs w:val="24"/>
-        </w:rPr>
-        <w:t>all of</w:t>
-      </w:r>
-      <w:proofErr w:type="gramEnd"/>
-      <w:r>
-        <w:rPr>
-          <w:rFonts w:ascii="Roboto Condensed" w:eastAsia="Roboto Condensed" w:hAnsi="Roboto Condensed" w:cs="Roboto Condensed"/>
-          <w:sz w:val="24"/>
-          <w:szCs w:val="24"/>
-        </w:rPr>
-        <w:t xml:space="preserve"> its assets or any similar transaction or by operation of law.  Any such assignee shall undertake to fulfill each of the obligations of the assignee </w:t>
-      </w:r>
-      <w:proofErr w:type="gramStart"/>
-      <w:r>
-        <w:rPr>
-          <w:rFonts w:ascii="Roboto Condensed" w:eastAsia="Roboto Condensed" w:hAnsi="Roboto Condensed" w:cs="Roboto Condensed"/>
-          <w:sz w:val="24"/>
-          <w:szCs w:val="24"/>
-        </w:rPr>
-        <w:t>hereunder</w:t>
-      </w:r>
-      <w:proofErr w:type="gramEnd"/>
-      <w:r>
-        <w:rPr>
-          <w:rFonts w:ascii="Roboto Condensed" w:eastAsia="Roboto Condensed" w:hAnsi="Roboto Condensed" w:cs="Roboto Condensed"/>
-          <w:sz w:val="24"/>
-          <w:szCs w:val="24"/>
-        </w:rPr>
-        <w:t>.</w:t>
+        <w:t>(c). Assignment. This Agreement may not be assigned by any Party hereto without the prior written consent of the other Party; except that either Party may assign this Agreement to an affiliate or in connection with any merger, consolidation or sale of all or substantially all of its assets or any similar transaction or by operation of law.  Any such assignee shall undertake to fulfill each of the obligations of the assignee hereunder.</w:t>
       </w:r>
     </w:p>
     <w:p>
@@ -2537,7 +1991,7 @@
           <w:sz w:val="24"/>
           <w:szCs w:val="24"/>
         </w:rPr>
-        <w:t>companyName</w:t>
+        <w:t>companyFullName</w:t>
       </w:r>
       <w:proofErr w:type="spellEnd"/>
       <w:r>
@@ -2701,15 +2155,6 @@
           <w:szCs w:val="24"/>
         </w:rPr>
         <w:tab/>
-      </w:r>
-      <w:proofErr w:type="gramStart"/>
-      <w:r>
-        <w:rPr>
-          <w:rFonts w:ascii="Roboto Condensed" w:eastAsia="Roboto Condensed" w:hAnsi="Roboto Condensed" w:cs="Roboto Condensed"/>
-          <w:b/>
-          <w:sz w:val="24"/>
-          <w:szCs w:val="24"/>
-        </w:rPr>
         <w:t>Name:</w:t>
       </w:r>
       <w:r>
@@ -2722,15 +2167,14 @@
         <w:t xml:space="preserve"> {</w:t>
       </w:r>
       <w:proofErr w:type="spellStart"/>
-      <w:proofErr w:type="gramEnd"/>
-      <w:r>
-        <w:rPr>
-          <w:rFonts w:ascii="Roboto Condensed" w:eastAsia="Roboto Condensed" w:hAnsi="Roboto Condensed" w:cs="Roboto Condensed"/>
-          <w:b/>
-          <w:sz w:val="24"/>
-          <w:szCs w:val="24"/>
-        </w:rPr>
-        <w:t>companyName</w:t>
+      <w:r>
+        <w:rPr>
+          <w:rFonts w:ascii="Roboto Condensed" w:eastAsia="Roboto Condensed" w:hAnsi="Roboto Condensed" w:cs="Roboto Condensed"/>
+          <w:b/>
+          <w:sz w:val="24"/>
+          <w:szCs w:val="24"/>
+        </w:rPr>
+        <w:t>clientName</w:t>
       </w:r>
       <w:proofErr w:type="spellEnd"/>
       <w:r>
@@ -2776,17 +2220,7 @@
           <w:szCs w:val="24"/>
         </w:rPr>
         <w:tab/>
-        <w:t>Title</w:t>
-      </w:r>
-      <w:proofErr w:type="gramStart"/>
-      <w:r>
-        <w:rPr>
-          <w:rFonts w:ascii="Roboto Condensed" w:eastAsia="Roboto Condensed" w:hAnsi="Roboto Condensed" w:cs="Roboto Condensed"/>
-          <w:b/>
-          <w:sz w:val="24"/>
-          <w:szCs w:val="24"/>
-        </w:rPr>
-        <w:t>:</w:t>
+        <w:t>Title:</w:t>
       </w:r>
       <w:r>
         <w:rPr>
@@ -2798,15 +2232,14 @@
         <w:t xml:space="preserve">  {</w:t>
       </w:r>
       <w:proofErr w:type="spellStart"/>
-      <w:proofErr w:type="gramEnd"/>
-      <w:r>
-        <w:rPr>
-          <w:rFonts w:ascii="Roboto Condensed" w:eastAsia="Roboto Condensed" w:hAnsi="Roboto Condensed" w:cs="Roboto Condensed"/>
-          <w:b/>
-          <w:sz w:val="24"/>
-          <w:szCs w:val="24"/>
-        </w:rPr>
-        <w:t>companyTitle</w:t>
+      <w:r>
+        <w:rPr>
+          <w:rFonts w:ascii="Roboto Condensed" w:eastAsia="Roboto Condensed" w:hAnsi="Roboto Condensed" w:cs="Roboto Condensed"/>
+          <w:b/>
+          <w:sz w:val="24"/>
+          <w:szCs w:val="24"/>
+        </w:rPr>
+        <w:t>clientDesignation</w:t>
       </w:r>
       <w:proofErr w:type="spellEnd"/>
       <w:r>
@@ -2841,16 +2274,45 @@
           <w:sz w:val="24"/>
           <w:szCs w:val="24"/>
         </w:rPr>
-        <w:t xml:space="preserve"> </w:t>
-      </w:r>
-      <w:proofErr w:type="gramStart"/>
-      <w:r>
-        <w:rPr>
-          <w:rFonts w:ascii="Roboto Condensed" w:eastAsia="Roboto Condensed" w:hAnsi="Roboto Condensed" w:cs="Roboto Condensed"/>
-          <w:b/>
-          <w:sz w:val="24"/>
-          <w:szCs w:val="24"/>
-        </w:rPr>
+        <w:t xml:space="preserve"> Date:</w:t>
+      </w:r>
+      <w:r>
+        <w:rPr>
+          <w:rFonts w:ascii="Roboto Condensed" w:eastAsia="Roboto Condensed" w:hAnsi="Roboto Condensed" w:cs="Roboto Condensed"/>
+          <w:b/>
+          <w:sz w:val="24"/>
+          <w:szCs w:val="24"/>
+        </w:rPr>
+        <w:t xml:space="preserve"> {</w:t>
+      </w:r>
+      <w:proofErr w:type="spellStart"/>
+      <w:r>
+        <w:rPr>
+          <w:rFonts w:ascii="Roboto Condensed" w:eastAsia="Roboto Condensed" w:hAnsi="Roboto Condensed" w:cs="Roboto Condensed"/>
+          <w:b/>
+          <w:sz w:val="24"/>
+          <w:szCs w:val="24"/>
+        </w:rPr>
+        <w:t>effectiveDate</w:t>
+      </w:r>
+      <w:proofErr w:type="spellEnd"/>
+      <w:r>
+        <w:rPr>
+          <w:rFonts w:ascii="Roboto Condensed" w:eastAsia="Roboto Condensed" w:hAnsi="Roboto Condensed" w:cs="Roboto Condensed"/>
+          <w:b/>
+          <w:sz w:val="24"/>
+          <w:szCs w:val="24"/>
+        </w:rPr>
+        <w:t>}</w:t>
+      </w:r>
+      <w:r>
+        <w:rPr>
+          <w:rFonts w:ascii="Roboto Condensed" w:eastAsia="Roboto Condensed" w:hAnsi="Roboto Condensed" w:cs="Roboto Condensed"/>
+          <w:b/>
+          <w:sz w:val="24"/>
+          <w:szCs w:val="24"/>
+        </w:rPr>
+        <w:tab/>
         <w:t>Date:</w:t>
       </w:r>
       <w:r>
@@ -2860,60 +2322,9 @@
           <w:sz w:val="24"/>
           <w:szCs w:val="24"/>
         </w:rPr>
-        <w:t xml:space="preserve"> {</w:t>
+        <w:t xml:space="preserve">  {</w:t>
       </w:r>
       <w:proofErr w:type="spellStart"/>
-      <w:proofErr w:type="gramEnd"/>
-      <w:r>
-        <w:rPr>
-          <w:rFonts w:ascii="Roboto Condensed" w:eastAsia="Roboto Condensed" w:hAnsi="Roboto Condensed" w:cs="Roboto Condensed"/>
-          <w:b/>
-          <w:sz w:val="24"/>
-          <w:szCs w:val="24"/>
-        </w:rPr>
-        <w:t>effectiveDate</w:t>
-      </w:r>
-      <w:proofErr w:type="spellEnd"/>
-      <w:r>
-        <w:rPr>
-          <w:rFonts w:ascii="Roboto Condensed" w:eastAsia="Roboto Condensed" w:hAnsi="Roboto Condensed" w:cs="Roboto Condensed"/>
-          <w:b/>
-          <w:sz w:val="24"/>
-          <w:szCs w:val="24"/>
-        </w:rPr>
-        <w:t>}</w:t>
-      </w:r>
-      <w:r>
-        <w:rPr>
-          <w:rFonts w:ascii="Roboto Condensed" w:eastAsia="Roboto Condensed" w:hAnsi="Roboto Condensed" w:cs="Roboto Condensed"/>
-          <w:b/>
-          <w:sz w:val="24"/>
-          <w:szCs w:val="24"/>
-        </w:rPr>
-        <w:tab/>
-        <w:t>Date</w:t>
-      </w:r>
-      <w:proofErr w:type="gramStart"/>
-      <w:r>
-        <w:rPr>
-          <w:rFonts w:ascii="Roboto Condensed" w:eastAsia="Roboto Condensed" w:hAnsi="Roboto Condensed" w:cs="Roboto Condensed"/>
-          <w:b/>
-          <w:sz w:val="24"/>
-          <w:szCs w:val="24"/>
-        </w:rPr>
-        <w:t>:</w:t>
-      </w:r>
-      <w:r>
-        <w:rPr>
-          <w:rFonts w:ascii="Roboto Condensed" w:eastAsia="Roboto Condensed" w:hAnsi="Roboto Condensed" w:cs="Roboto Condensed"/>
-          <w:b/>
-          <w:sz w:val="24"/>
-          <w:szCs w:val="24"/>
-        </w:rPr>
-        <w:t xml:space="preserve">  {</w:t>
-      </w:r>
-      <w:proofErr w:type="spellStart"/>
-      <w:proofErr w:type="gramEnd"/>
       <w:r>
         <w:rPr>
           <w:rFonts w:ascii="Roboto Condensed" w:eastAsia="Roboto Condensed" w:hAnsi="Roboto Condensed" w:cs="Roboto Condensed"/>
@@ -3425,7 +2836,6 @@
               <w:highlight w:val="white"/>
             </w:rPr>
           </w:pPr>
-          <w:proofErr w:type="gramStart"/>
           <w:r>
             <w:rPr>
               <w:color w:val="041B88"/>
@@ -3433,17 +2843,7 @@
               <w:szCs w:val="21"/>
               <w:highlight w:val="white"/>
             </w:rPr>
-            <w:t>401,Fourth</w:t>
-          </w:r>
-          <w:proofErr w:type="gramEnd"/>
-          <w:r>
-            <w:rPr>
-              <w:color w:val="041B88"/>
-              <w:sz w:val="21"/>
-              <w:szCs w:val="21"/>
-              <w:highlight w:val="white"/>
-            </w:rPr>
-            <w:t xml:space="preserve"> Floor, Olympia, NH4 </w:t>
+            <w:t xml:space="preserve">401,Fourth Floor, Olympia, NH4 </w:t>
           </w:r>
         </w:p>
         <w:p>

</xml_diff>